<commit_message>
Initialize QLShop project with Express and Nodemon
</commit_message>
<xml_diff>
--- a/BaiTap/TracNghiem.docx
+++ b/BaiTap/TracNghiem.docx
@@ -916,6 +916,538 @@
         </w:rPr>
         <w:t>Câu D</w:t>
       </w:r>
+    </w:p>
+    <w:p/>
+    <w:p>
+      <w:pPr>
+        <w:rPr>
+          <w:b/>
+          <w:bCs/>
+        </w:rPr>
+      </w:pPr>
+      <w:r>
+        <w:rPr>
+          <w:b/>
+          <w:bCs/>
+        </w:rPr>
+        <w:t>2.2 Lệnh nào được sử dụng để nhúng Git vào thư mục dự án?</w:t>
+      </w:r>
+    </w:p>
+    <w:p>
+      <w:r>
+        <w:t>A. git init</w:t>
+      </w:r>
+    </w:p>
+    <w:p>
+      <w:r>
+        <w:t>B. git --init</w:t>
+      </w:r>
+    </w:p>
+    <w:p>
+      <w:r>
+        <w:t>C. git initialize</w:t>
+      </w:r>
+    </w:p>
+    <w:p>
+      <w:r>
+        <w:t>D. git embed</w:t>
+      </w:r>
+    </w:p>
+    <w:p>
+      <w:pPr>
+        <w:rPr>
+          <w:color w:val="FF0000"/>
+        </w:rPr>
+      </w:pPr>
+      <w:r>
+        <w:rPr>
+          <w:color w:val="FF0000"/>
+        </w:rPr>
+        <w:t>Câu A</w:t>
+      </w:r>
+    </w:p>
+    <w:p/>
+    <w:p>
+      <w:pPr>
+        <w:rPr>
+          <w:b/>
+          <w:bCs/>
+        </w:rPr>
+      </w:pPr>
+      <w:r>
+        <w:rPr>
+          <w:b/>
+          <w:bCs/>
+        </w:rPr>
+        <w:t>2.3 Lệnh nào sử dụng để kiểm tra trên máy tính đã có phần mềm Git hay chưa?</w:t>
+      </w:r>
+    </w:p>
+    <w:p>
+      <w:r>
+        <w:t>A. git ver</w:t>
+      </w:r>
+    </w:p>
+    <w:p>
+      <w:r>
+        <w:t>B. git version</w:t>
+      </w:r>
+    </w:p>
+    <w:p>
+      <w:r>
+        <w:t>C. git -v</w:t>
+      </w:r>
+    </w:p>
+    <w:p>
+      <w:r>
+        <w:t xml:space="preserve">D. git </w:t>
+      </w:r>
+      <w:r>
+        <w:t>–</w:t>
+      </w:r>
+      <w:r>
+        <w:t>ver</w:t>
+      </w:r>
+    </w:p>
+    <w:p>
+      <w:pPr>
+        <w:rPr>
+          <w:color w:val="FF0000"/>
+        </w:rPr>
+      </w:pPr>
+      <w:r>
+        <w:rPr>
+          <w:color w:val="FF0000"/>
+        </w:rPr>
+        <w:t>Câu C</w:t>
+      </w:r>
+    </w:p>
+    <w:p>
+      <w:pPr>
+        <w:rPr>
+          <w:b/>
+          <w:bCs/>
+        </w:rPr>
+      </w:pPr>
+      <w:r>
+        <w:rPr>
+          <w:b/>
+          <w:bCs/>
+        </w:rPr>
+        <w:t>2.4 Trong Git, kho lưu trữ (repo, repository) là gì?</w:t>
+      </w:r>
+    </w:p>
+    <w:p>
+      <w:r>
+        <w:t>A. Là thư mục dự án</w:t>
+      </w:r>
+    </w:p>
+    <w:p>
+      <w:r>
+        <w:t>B. Là thư mục dự án đã được nhúng Git</w:t>
+      </w:r>
+    </w:p>
+    <w:p>
+      <w:r>
+        <w:t>C. Là thư mục cài đặt phần mềm Git</w:t>
+      </w:r>
+    </w:p>
+    <w:p>
+      <w:r>
+        <w:t xml:space="preserve">D. Là thư mục </w:t>
+      </w:r>
+      <w:r>
+        <w:rPr>
+          <w:i/>
+          <w:iCs/>
+        </w:rPr>
+        <w:t xml:space="preserve">.git </w:t>
+      </w:r>
+      <w:r>
+        <w:t>(trong thư mục dự án)</w:t>
+      </w:r>
+    </w:p>
+    <w:p>
+      <w:pPr>
+        <w:rPr>
+          <w:color w:val="FF0000"/>
+        </w:rPr>
+      </w:pPr>
+      <w:r>
+        <w:rPr>
+          <w:color w:val="FF0000"/>
+        </w:rPr>
+        <w:t>Câu D</w:t>
+      </w:r>
+    </w:p>
+    <w:p>
+      <w:pPr>
+        <w:rPr>
+          <w:b/>
+          <w:bCs/>
+        </w:rPr>
+      </w:pPr>
+      <w:r>
+        <w:rPr>
+          <w:b/>
+          <w:bCs/>
+        </w:rPr>
+        <w:lastRenderedPageBreak/>
+        <w:t>Câu 7.2 Trong môi trường phát triển ứng dụng Nodejs, phát biểu nào không đúng khi nói về gói cục bộ?</w:t>
+      </w:r>
+    </w:p>
+    <w:p>
+      <w:r>
+        <w:t>A. Gói cục bộ được cài đặt trong thư mục node_modules của dự án</w:t>
+      </w:r>
+    </w:p>
+    <w:p>
+      <w:r>
+        <w:t>B. Gói cục bộ chỉ có thể được sử dụng trong dự án mà nó được cài đặt</w:t>
+      </w:r>
+    </w:p>
+    <w:p>
+      <w:r>
+        <w:t>C. Gói cục bộ được quản lý thông qua file package.json và có thể sử dụng các phiên bản khác nhau giữa các dự án</w:t>
+      </w:r>
+    </w:p>
+    <w:p>
+      <w:r>
+        <w:t>D. Gói cục bộ luôn được cài đặt toàn cục trên hệ thống để tất cả các dự án đều có thể truy cập</w:t>
+      </w:r>
+    </w:p>
+    <w:p>
+      <w:pPr>
+        <w:rPr>
+          <w:color w:val="FF0000"/>
+        </w:rPr>
+      </w:pPr>
+      <w:r>
+        <w:rPr>
+          <w:color w:val="FF0000"/>
+        </w:rPr>
+        <w:t>Câu D</w:t>
+      </w:r>
+    </w:p>
+    <w:p>
+      <w:pPr>
+        <w:rPr>
+          <w:color w:val="FF0000"/>
+        </w:rPr>
+      </w:pPr>
+    </w:p>
+    <w:p>
+      <w:pPr>
+        <w:rPr>
+          <w:b/>
+          <w:bCs/>
+        </w:rPr>
+      </w:pPr>
+      <w:r>
+        <w:rPr>
+          <w:b/>
+          <w:bCs/>
+        </w:rPr>
+        <w:t>Câu 7.3 Trong môi trường phát triển ứng dụng Nodejs, phát biểu nào không đúng khi nói về gói toàn cục?</w:t>
+      </w:r>
+    </w:p>
+    <w:p>
+      <w:r>
+        <w:t>A. Gói toàn cục luôn được liệt kê trong tập tin package.json của dự án</w:t>
+      </w:r>
+    </w:p>
+    <w:p>
+      <w:r>
+        <w:t>B. Gói toàn cục thường được sử dụng cho các công cụ dòng lệnh (CLI) như nodemon</w:t>
+      </w:r>
+    </w:p>
+    <w:p>
+      <w:r>
+        <w:t>C. Gói toàn cục được lưu trong thư mục toàn cục của hệ thống và có thể truy cập từ bất kỳ dự án nào</w:t>
+      </w:r>
+    </w:p>
+    <w:p>
+      <w:pPr>
+        <w:rPr>
+          <w:i/>
+          <w:iCs/>
+        </w:rPr>
+      </w:pPr>
+      <w:r>
+        <w:t xml:space="preserve">D. Gói toàn cục được cài đặt bằng lệnh </w:t>
+      </w:r>
+      <w:r>
+        <w:rPr>
+          <w:i/>
+          <w:iCs/>
+        </w:rPr>
+        <w:t>npm install -g &lt;package-name&gt;</w:t>
+      </w:r>
+    </w:p>
+    <w:p>
+      <w:pPr>
+        <w:rPr>
+          <w:color w:val="FF0000"/>
+        </w:rPr>
+      </w:pPr>
+      <w:r>
+        <w:rPr>
+          <w:color w:val="FF0000"/>
+        </w:rPr>
+        <w:t>Câu A</w:t>
+      </w:r>
+    </w:p>
+    <w:p>
+      <w:pPr>
+        <w:rPr>
+          <w:b/>
+          <w:bCs/>
+          <w:color w:val="FF0000"/>
+        </w:rPr>
+      </w:pPr>
+    </w:p>
+    <w:p>
+      <w:pPr>
+        <w:rPr>
+          <w:b/>
+          <w:bCs/>
+        </w:rPr>
+      </w:pPr>
+      <w:r>
+        <w:rPr>
+          <w:b/>
+          <w:bCs/>
+        </w:rPr>
+        <w:t>Câu 7.4 Trong môi trường phát triển ứng dụng Nodejs, phát biểu nào không đúng khi nói về kiểu cài đặt dependencies?</w:t>
+      </w:r>
+    </w:p>
+    <w:p>
+      <w:r>
+        <w:t xml:space="preserve">A. Các gói trong dependencies được cài đặt cục bộ trong dự án bằng lệnh </w:t>
+      </w:r>
+      <w:r>
+        <w:rPr>
+          <w:i/>
+          <w:iCs/>
+        </w:rPr>
+        <w:t>npm install &lt;package-name&gt;</w:t>
+      </w:r>
+    </w:p>
+    <w:p>
+      <w:r>
+        <w:t>B. Các gói trong dependencies là các phụ thuộc cần thiết để ứng dụng chạy trong môi trường triển khai, sản xuất (production)</w:t>
+      </w:r>
+    </w:p>
+    <w:p>
+      <w:r>
+        <w:t>C. Các gói trong dependencies chỉ được sử dụng trong giai đoạn phát triển và không cần thiết khi triển khai ứng dụng (production)</w:t>
+      </w:r>
+    </w:p>
+    <w:p>
+      <w:r>
+        <w:t>D. Các gói trong dependencies được liệt kê trong tập tin package.json và tự động cài đặt khi chạy npm install</w:t>
+      </w:r>
+    </w:p>
+    <w:p>
+      <w:pPr>
+        <w:rPr>
+          <w:b/>
+          <w:bCs/>
+          <w:color w:val="FF0000"/>
+        </w:rPr>
+      </w:pPr>
+      <w:r>
+        <w:rPr>
+          <w:b/>
+          <w:bCs/>
+          <w:color w:val="FF0000"/>
+        </w:rPr>
+        <w:t>Câu C</w:t>
+      </w:r>
+    </w:p>
+    <w:p>
+      <w:pPr>
+        <w:rPr>
+          <w:b/>
+          <w:bCs/>
+        </w:rPr>
+      </w:pPr>
+      <w:r>
+        <w:rPr>
+          <w:b/>
+          <w:bCs/>
+        </w:rPr>
+        <w:lastRenderedPageBreak/>
+        <w:t>Câu 7.5 Trong môi trường phát triển ứng dụng Nodejs, phát biểu nào không đúng khi nói về kiểu cài đặt devDependencies?</w:t>
+      </w:r>
+    </w:p>
+    <w:p>
+      <w:r>
+        <w:t>A. Các gói trong devDependencies được cài đặt bằng lệnh npm install &lt;package-name&gt; --save-dev</w:t>
+      </w:r>
+    </w:p>
+    <w:p>
+      <w:r>
+        <w:t>B. Các gói trong devDependencies là các phụ thuộc cốt lỗi để ứng dụng chạy trong môi trường triển khai (production)</w:t>
+      </w:r>
+    </w:p>
+    <w:p>
+      <w:r>
+        <w:t>C. Các gói trong devDependencies chỉ cần thiết trong giai đoạn phát triển hoặc kiểm thử, không cần cho môi trường triển khai (production)</w:t>
+      </w:r>
+      <w:r>
+        <w:t>ư</w:t>
+      </w:r>
+    </w:p>
+    <w:p>
+      <w:r>
+        <w:t xml:space="preserve">D. Các gói trong devDependencies không được cài đặt khi chạy npm install </w:t>
+      </w:r>
+      <w:r>
+        <w:t>–</w:t>
+      </w:r>
+      <w:r>
+        <w:t>production</w:t>
+      </w:r>
+    </w:p>
+    <w:p>
+      <w:pPr>
+        <w:rPr>
+          <w:color w:val="FF0000"/>
+        </w:rPr>
+      </w:pPr>
+      <w:r>
+        <w:rPr>
+          <w:color w:val="FF0000"/>
+        </w:rPr>
+        <w:t>Câu B</w:t>
+      </w:r>
+    </w:p>
+    <w:p>
+      <w:pPr>
+        <w:rPr>
+          <w:color w:val="FF0000"/>
+        </w:rPr>
+      </w:pPr>
+    </w:p>
+    <w:p>
+      <w:pPr>
+        <w:rPr>
+          <w:b/>
+          <w:bCs/>
+        </w:rPr>
+      </w:pPr>
+      <w:r>
+        <w:rPr>
+          <w:b/>
+          <w:bCs/>
+        </w:rPr>
+        <w:t>*</w:t>
+      </w:r>
+      <w:r>
+        <w:rPr>
+          <w:b/>
+          <w:bCs/>
+        </w:rPr>
+        <w:t>Câu 8.2: Lập trình đồng bộ trong JavaScript là gì? Phát biểu nào sau đây không đúng?</w:t>
+      </w:r>
+    </w:p>
+    <w:p>
+      <w:r>
+        <w:t>A. Lập trình đồng bộ không chặn luồng, cho phép các lệnh tiếp theo chạy ngay cả khi tác vụ chưa hoàn tất.</w:t>
+      </w:r>
+    </w:p>
+    <w:p>
+      <w:r>
+        <w:t>B. Các lệnh được thực thi tuần tự, theo thứ tự từ trên xuống dưới.</w:t>
+      </w:r>
+    </w:p>
+    <w:p>
+      <w:r>
+        <w:t>C. Mỗi lệnh phải hoàn thành trước khi lệnh tiếp theo được thực thi.</w:t>
+      </w:r>
+    </w:p>
+    <w:p>
+      <w:r>
+        <w:t>D. Phù hợp với các tác vụ đơn giản như tính toán cơ bản không cần chờ đợi.</w:t>
+      </w:r>
+    </w:p>
+    <w:p>
+      <w:pPr>
+        <w:rPr>
+          <w:color w:val="FF0000"/>
+        </w:rPr>
+      </w:pPr>
+      <w:r>
+        <w:rPr>
+          <w:color w:val="FF0000"/>
+        </w:rPr>
+        <w:t>Câu A</w:t>
+      </w:r>
+    </w:p>
+    <w:p>
+      <w:pPr>
+        <w:rPr>
+          <w:color w:val="FF0000"/>
+        </w:rPr>
+      </w:pPr>
+    </w:p>
+    <w:p>
+      <w:pPr>
+        <w:rPr>
+          <w:color w:val="FF0000"/>
+        </w:rPr>
+      </w:pPr>
+    </w:p>
+    <w:p>
+      <w:pPr>
+        <w:rPr>
+          <w:b/>
+          <w:bCs/>
+          <w:color w:val="FF0000"/>
+        </w:rPr>
+      </w:pPr>
+    </w:p>
+    <w:p>
+      <w:pPr>
+        <w:rPr>
+          <w:color w:val="FF0000"/>
+        </w:rPr>
+      </w:pPr>
+    </w:p>
+    <w:p>
+      <w:pPr>
+        <w:rPr>
+          <w:color w:val="FF0000"/>
+        </w:rPr>
+      </w:pPr>
+    </w:p>
+    <w:p>
+      <w:pPr>
+        <w:rPr>
+          <w:color w:val="FF0000"/>
+        </w:rPr>
+      </w:pPr>
+    </w:p>
+    <w:p>
+      <w:pPr>
+        <w:rPr>
+          <w:color w:val="FF0000"/>
+        </w:rPr>
+      </w:pPr>
+    </w:p>
+    <w:p>
+      <w:pPr>
+        <w:rPr>
+          <w:color w:val="FF0000"/>
+        </w:rPr>
+      </w:pPr>
+    </w:p>
+    <w:p>
+      <w:pPr>
+        <w:rPr>
+          <w:color w:val="FF0000"/>
+        </w:rPr>
+      </w:pPr>
     </w:p>
     <w:p>
       <w:pPr>

</xml_diff>